<commit_message>
report toc and cover
</commit_message>
<xml_diff>
--- a/inst/rmarkdown/templates/hps-stats-report/skeleton/Cover_Page.docx
+++ b/inst/rmarkdown/templates/hps-stats-report/skeleton/Cover_Page.docx
@@ -176,7 +176,7 @@
             <v:stroke joinstyle="miter"/>
             <v:path gradientshapeok="t" o:connecttype="rect"/>
           </v:shapetype>
-          <v:shape id="Text Box 2" o:spid="_x0000_s1028" type="#_x0000_t202" alt="&quot;&quot;" style="position:absolute;margin-left:131.25pt;margin-top:245.25pt;width:337.5pt;height:139.5pt;z-index:251658238;visibility:visible;mso-position-horizontal-relative:page;mso-position-vertical-relative:page;mso-width-relative:margin;mso-height-relative:margin" o:gfxdata="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" o:allowincell="f" filled="f" stroked="f">
+          <v:shape id="Text Box 2" o:spid="_x0000_s1028" type="#_x0000_t202" alt="&quot;&quot;" style="position:absolute;margin-left:131.25pt;margin-top:245.25pt;width:337.5pt;height:165.8pt;z-index:251658238;visibility:visible;mso-position-horizontal-relative:page;mso-position-vertical-relative:page;mso-width-relative:margin;mso-height-relative:margin" o:gfxdata="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" o:allowincell="f" filled="f" stroked="f">
             <v:textbox>
               <w:txbxContent>
                 <w:p>
@@ -352,7 +352,7 @@
       <w:footerReference w:type="first" r:id="rId12"/>
       <w:pgSz w:w="11906" w:h="16838"/>
       <w:pgMar w:top="352" w:right="1134" w:bottom="1134" w:left="851" w:header="0" w:footer="397" w:gutter="0"/>
-      <w:pgNumType w:start="1"/>
+      <w:pgNumType w:start="0"/>
       <w:cols w:space="708"/>
       <w:titlePg/>
       <w:docGrid w:linePitch="360"/>
@@ -451,7 +451,7 @@
             <w:sz w:val="20"/>
             <w:szCs w:val="20"/>
           </w:rPr>
-          <w:t>2</w:t>
+          <w:t>0</w:t>
         </w:r>
         <w:r>
           <w:rPr>
@@ -615,14 +615,21 @@
         <w:color w:val="00A2E5"/>
         <w:position w:val="92"/>
       </w:rPr>
-      <w:t xml:space="preserve">Information </w:t>
+      <w:t>Health Protecti</w:t>
     </w:r>
     <w:r>
       <w:rPr>
         <w:color w:val="00A2E5"/>
         <w:position w:val="92"/>
       </w:rPr>
-      <w:t>Services Division</w:t>
+      <w:t>on</w:t>
+    </w:r>
+    <w:r>
+      <w:rPr>
+        <w:color w:val="00A2E5"/>
+        <w:position w:val="92"/>
+      </w:rPr>
+      <w:t xml:space="preserve"> Scotland</w:t>
     </w:r>
     <w:r>
       <w:rPr>
@@ -688,6 +695,96 @@
     </w:lvl>
   </w:abstractNum>
   <w:abstractNum w:abstractNumId="1">
+    <w:nsid w:val="087D47CE"/>
+    <w:multiLevelType w:val="multilevel"/>
+    <w:tmpl w:val="9A30A0E8"/>
+    <w:lvl w:ilvl="0">
+      <w:start w:val="1"/>
+      <w:numFmt w:val="bullet"/>
+      <w:pStyle w:val="Bullet-KP"/>
+      <w:lvlText w:val=""/>
+      <w:lvlJc w:val="left"/>
+      <w:pPr>
+        <w:ind w:left="360" w:hanging="360"/>
+      </w:pPr>
+      <w:rPr>
+        <w:rFonts w:ascii="Symbol" w:hAnsi="Symbol" w:hint="default"/>
+      </w:rPr>
+    </w:lvl>
+    <w:lvl w:ilvl="1">
+      <w:start w:val="1"/>
+      <w:numFmt w:val="lowerLetter"/>
+      <w:lvlText w:val="%2)"/>
+      <w:lvlJc w:val="left"/>
+      <w:pPr>
+        <w:ind w:left="720" w:hanging="360"/>
+      </w:pPr>
+    </w:lvl>
+    <w:lvl w:ilvl="2">
+      <w:start w:val="1"/>
+      <w:numFmt w:val="lowerRoman"/>
+      <w:lvlText w:val="%3)"/>
+      <w:lvlJc w:val="left"/>
+      <w:pPr>
+        <w:ind w:left="1080" w:hanging="360"/>
+      </w:pPr>
+    </w:lvl>
+    <w:lvl w:ilvl="3">
+      <w:start w:val="1"/>
+      <w:numFmt w:val="decimal"/>
+      <w:lvlText w:val="(%4)"/>
+      <w:lvlJc w:val="left"/>
+      <w:pPr>
+        <w:ind w:left="1440" w:hanging="360"/>
+      </w:pPr>
+    </w:lvl>
+    <w:lvl w:ilvl="4">
+      <w:start w:val="1"/>
+      <w:numFmt w:val="lowerLetter"/>
+      <w:lvlText w:val="(%5)"/>
+      <w:lvlJc w:val="left"/>
+      <w:pPr>
+        <w:ind w:left="1800" w:hanging="360"/>
+      </w:pPr>
+    </w:lvl>
+    <w:lvl w:ilvl="5">
+      <w:start w:val="1"/>
+      <w:numFmt w:val="lowerRoman"/>
+      <w:lvlText w:val="(%6)"/>
+      <w:lvlJc w:val="left"/>
+      <w:pPr>
+        <w:ind w:left="2160" w:hanging="360"/>
+      </w:pPr>
+    </w:lvl>
+    <w:lvl w:ilvl="6">
+      <w:start w:val="1"/>
+      <w:numFmt w:val="decimal"/>
+      <w:lvlText w:val="%7."/>
+      <w:lvlJc w:val="left"/>
+      <w:pPr>
+        <w:ind w:left="2520" w:hanging="360"/>
+      </w:pPr>
+    </w:lvl>
+    <w:lvl w:ilvl="7">
+      <w:start w:val="1"/>
+      <w:numFmt w:val="lowerLetter"/>
+      <w:lvlText w:val="%8."/>
+      <w:lvlJc w:val="left"/>
+      <w:pPr>
+        <w:ind w:left="2880" w:hanging="360"/>
+      </w:pPr>
+    </w:lvl>
+    <w:lvl w:ilvl="8">
+      <w:start w:val="1"/>
+      <w:numFmt w:val="lowerRoman"/>
+      <w:lvlText w:val="%9."/>
+      <w:lvlJc w:val="left"/>
+      <w:pPr>
+        <w:ind w:left="3240" w:hanging="360"/>
+      </w:pPr>
+    </w:lvl>
+  </w:abstractNum>
+  <w:abstractNum w:abstractNumId="2">
     <w:nsid w:val="169465B8"/>
     <w:multiLevelType w:val="hybridMultilevel"/>
     <w:tmpl w:val="47260CA4"/>
@@ -774,7 +871,7 @@
       </w:pPr>
     </w:lvl>
   </w:abstractNum>
-  <w:abstractNum w:abstractNumId="2">
+  <w:abstractNum w:abstractNumId="3">
     <w:nsid w:val="1D6266D0"/>
     <w:multiLevelType w:val="hybridMultilevel"/>
     <w:tmpl w:val="E5825E3E"/>
@@ -863,7 +960,7 @@
       </w:pPr>
     </w:lvl>
   </w:abstractNum>
-  <w:abstractNum w:abstractNumId="3">
+  <w:abstractNum w:abstractNumId="4">
     <w:nsid w:val="23FD68F0"/>
     <w:multiLevelType w:val="multilevel"/>
     <w:tmpl w:val="720EEA60"/>
@@ -1013,7 +1110,7 @@
       </w:rPr>
     </w:lvl>
   </w:abstractNum>
-  <w:abstractNum w:abstractNumId="4">
+  <w:abstractNum w:abstractNumId="5">
     <w:nsid w:val="4C7E4D1C"/>
     <w:multiLevelType w:val="hybridMultilevel"/>
     <w:tmpl w:val="98848E90"/>
@@ -1102,7 +1199,121 @@
       </w:pPr>
     </w:lvl>
   </w:abstractNum>
-  <w:abstractNum w:abstractNumId="5">
+  <w:abstractNum w:abstractNumId="6">
+    <w:nsid w:val="53FB7ACB"/>
+    <w:multiLevelType w:val="hybridMultilevel"/>
+    <w:tmpl w:val="03AC564A"/>
+    <w:lvl w:ilvl="0" w:tplc="C4AEC60E">
+      <w:start w:val="1"/>
+      <w:numFmt w:val="bullet"/>
+      <w:pStyle w:val="Bullet-secondIndent-KP"/>
+      <w:lvlText w:val="o"/>
+      <w:lvlJc w:val="left"/>
+      <w:pPr>
+        <w:ind w:left="1440" w:hanging="360"/>
+      </w:pPr>
+      <w:rPr>
+        <w:rFonts w:ascii="Courier New" w:hAnsi="Courier New" w:cs="Courier New" w:hint="default"/>
+      </w:rPr>
+    </w:lvl>
+    <w:lvl w:ilvl="1" w:tplc="08090003" w:tentative="1">
+      <w:start w:val="1"/>
+      <w:numFmt w:val="bullet"/>
+      <w:lvlText w:val="o"/>
+      <w:lvlJc w:val="left"/>
+      <w:pPr>
+        <w:ind w:left="2160" w:hanging="360"/>
+      </w:pPr>
+      <w:rPr>
+        <w:rFonts w:ascii="Courier New" w:hAnsi="Courier New" w:cs="Courier New" w:hint="default"/>
+      </w:rPr>
+    </w:lvl>
+    <w:lvl w:ilvl="2" w:tplc="08090005" w:tentative="1">
+      <w:start w:val="1"/>
+      <w:numFmt w:val="bullet"/>
+      <w:lvlText w:val=""/>
+      <w:lvlJc w:val="left"/>
+      <w:pPr>
+        <w:ind w:left="2880" w:hanging="360"/>
+      </w:pPr>
+      <w:rPr>
+        <w:rFonts w:ascii="Wingdings" w:hAnsi="Wingdings" w:hint="default"/>
+      </w:rPr>
+    </w:lvl>
+    <w:lvl w:ilvl="3" w:tplc="08090001" w:tentative="1">
+      <w:start w:val="1"/>
+      <w:numFmt w:val="bullet"/>
+      <w:lvlText w:val=""/>
+      <w:lvlJc w:val="left"/>
+      <w:pPr>
+        <w:ind w:left="3600" w:hanging="360"/>
+      </w:pPr>
+      <w:rPr>
+        <w:rFonts w:ascii="Symbol" w:hAnsi="Symbol" w:hint="default"/>
+      </w:rPr>
+    </w:lvl>
+    <w:lvl w:ilvl="4" w:tplc="08090003" w:tentative="1">
+      <w:start w:val="1"/>
+      <w:numFmt w:val="bullet"/>
+      <w:lvlText w:val="o"/>
+      <w:lvlJc w:val="left"/>
+      <w:pPr>
+        <w:ind w:left="4320" w:hanging="360"/>
+      </w:pPr>
+      <w:rPr>
+        <w:rFonts w:ascii="Courier New" w:hAnsi="Courier New" w:cs="Courier New" w:hint="default"/>
+      </w:rPr>
+    </w:lvl>
+    <w:lvl w:ilvl="5" w:tplc="08090005" w:tentative="1">
+      <w:start w:val="1"/>
+      <w:numFmt w:val="bullet"/>
+      <w:lvlText w:val=""/>
+      <w:lvlJc w:val="left"/>
+      <w:pPr>
+        <w:ind w:left="5040" w:hanging="360"/>
+      </w:pPr>
+      <w:rPr>
+        <w:rFonts w:ascii="Wingdings" w:hAnsi="Wingdings" w:hint="default"/>
+      </w:rPr>
+    </w:lvl>
+    <w:lvl w:ilvl="6" w:tplc="08090001" w:tentative="1">
+      <w:start w:val="1"/>
+      <w:numFmt w:val="bullet"/>
+      <w:lvlText w:val=""/>
+      <w:lvlJc w:val="left"/>
+      <w:pPr>
+        <w:ind w:left="5760" w:hanging="360"/>
+      </w:pPr>
+      <w:rPr>
+        <w:rFonts w:ascii="Symbol" w:hAnsi="Symbol" w:hint="default"/>
+      </w:rPr>
+    </w:lvl>
+    <w:lvl w:ilvl="7" w:tplc="08090003" w:tentative="1">
+      <w:start w:val="1"/>
+      <w:numFmt w:val="bullet"/>
+      <w:lvlText w:val="o"/>
+      <w:lvlJc w:val="left"/>
+      <w:pPr>
+        <w:ind w:left="6480" w:hanging="360"/>
+      </w:pPr>
+      <w:rPr>
+        <w:rFonts w:ascii="Courier New" w:hAnsi="Courier New" w:cs="Courier New" w:hint="default"/>
+      </w:rPr>
+    </w:lvl>
+    <w:lvl w:ilvl="8" w:tplc="08090005" w:tentative="1">
+      <w:start w:val="1"/>
+      <w:numFmt w:val="bullet"/>
+      <w:lvlText w:val=""/>
+      <w:lvlJc w:val="left"/>
+      <w:pPr>
+        <w:ind w:left="7200" w:hanging="360"/>
+      </w:pPr>
+      <w:rPr>
+        <w:rFonts w:ascii="Wingdings" w:hAnsi="Wingdings" w:hint="default"/>
+      </w:rPr>
+    </w:lvl>
+  </w:abstractNum>
+  <w:abstractNum w:abstractNumId="7">
     <w:nsid w:val="558F03AD"/>
     <w:multiLevelType w:val="hybridMultilevel"/>
     <w:tmpl w:val="7BC83DBE"/>
@@ -1215,7 +1426,7 @@
       </w:rPr>
     </w:lvl>
   </w:abstractNum>
-  <w:abstractNum w:abstractNumId="6">
+  <w:abstractNum w:abstractNumId="8">
     <w:nsid w:val="7B2463C0"/>
     <w:multiLevelType w:val="hybridMultilevel"/>
     <w:tmpl w:val="0B922284"/>
@@ -1302,25 +1513,31 @@
     </w:lvl>
   </w:abstractNum>
   <w:num w:numId="1">
-    <w:abstractNumId w:val="5"/>
+    <w:abstractNumId w:val="7"/>
   </w:num>
   <w:num w:numId="2">
-    <w:abstractNumId w:val="3"/>
+    <w:abstractNumId w:val="4"/>
   </w:num>
   <w:num w:numId="3">
     <w:abstractNumId w:val="0"/>
   </w:num>
   <w:num w:numId="4">
-    <w:abstractNumId w:val="4"/>
+    <w:abstractNumId w:val="5"/>
   </w:num>
   <w:num w:numId="5">
+    <w:abstractNumId w:val="3"/>
+  </w:num>
+  <w:num w:numId="6">
+    <w:abstractNumId w:val="8"/>
+  </w:num>
+  <w:num w:numId="7">
     <w:abstractNumId w:val="2"/>
   </w:num>
-  <w:num w:numId="6">
+  <w:num w:numId="8">
+    <w:abstractNumId w:val="1"/>
+  </w:num>
+  <w:num w:numId="9">
     <w:abstractNumId w:val="6"/>
-  </w:num>
-  <w:num w:numId="7">
-    <w:abstractNumId w:val="1"/>
   </w:num>
 </w:numbering>
 </file>
@@ -1485,36 +1702,27 @@
   <w:style w:type="paragraph" w:default="1" w:styleId="Normal">
     <w:name w:val="Normal"/>
     <w:qFormat/>
-    <w:rsid w:val="00FB5C55"/>
+    <w:rsid w:val="00FE3521"/>
     <w:pPr>
       <w:spacing w:after="120" w:line="320" w:lineRule="exact"/>
     </w:pPr>
     <w:rPr>
       <w:rFonts w:ascii="Arial" w:hAnsi="Arial"/>
-      <w:color w:val="0D0D0D" w:themeColor="text1" w:themeTint="F2"/>
       <w:sz w:val="24"/>
     </w:rPr>
   </w:style>
   <w:style w:type="paragraph" w:styleId="Heading1">
     <w:name w:val="heading 1"/>
     <w:basedOn w:val="Normal"/>
-    <w:next w:val="Normal"/>
     <w:link w:val="Heading1Char"/>
     <w:uiPriority w:val="9"/>
-    <w:qFormat/>
-    <w:rsid w:val="00A06FC6"/>
-    <w:pPr>
-      <w:keepNext/>
-      <w:keepLines/>
+    <w:rsid w:val="00FE3521"/>
+    <w:pPr>
       <w:outlineLvl w:val="0"/>
     </w:pPr>
     <w:rPr>
-      <w:rFonts w:eastAsiaTheme="majorEastAsia" w:cstheme="majorBidi"/>
       <w:b/>
-      <w:bCs/>
-      <w:color w:val="7030A0"/>
-      <w:sz w:val="32"/>
-      <w:szCs w:val="28"/>
+      <w:sz w:val="36"/>
     </w:rPr>
   </w:style>
   <w:style w:type="paragraph" w:styleId="Heading2">
@@ -1525,19 +1733,19 @@
     <w:uiPriority w:val="9"/>
     <w:unhideWhenUsed/>
     <w:qFormat/>
-    <w:rsid w:val="00A06FC6"/>
+    <w:rsid w:val="00FE3521"/>
     <w:pPr>
       <w:keepNext/>
       <w:keepLines/>
-      <w:spacing w:before="200" w:after="0"/>
+      <w:pageBreakBefore/>
       <w:outlineLvl w:val="1"/>
     </w:pPr>
     <w:rPr>
       <w:rFonts w:eastAsiaTheme="majorEastAsia" w:cstheme="majorBidi"/>
       <w:b/>
       <w:bCs/>
-      <w:color w:val="E36C0A" w:themeColor="accent6" w:themeShade="BF"/>
-      <w:sz w:val="28"/>
+      <w:color w:val="58792D"/>
+      <w:sz w:val="32"/>
       <w:szCs w:val="26"/>
     </w:rPr>
   </w:style>
@@ -1549,18 +1757,19 @@
     <w:uiPriority w:val="9"/>
     <w:unhideWhenUsed/>
     <w:qFormat/>
-    <w:rsid w:val="005D14C7"/>
+    <w:rsid w:val="00FE3521"/>
     <w:pPr>
       <w:keepNext/>
       <w:keepLines/>
-      <w:spacing w:before="200" w:after="0"/>
+      <w:spacing w:before="200" w:line="280" w:lineRule="exact"/>
       <w:outlineLvl w:val="2"/>
     </w:pPr>
     <w:rPr>
-      <w:rFonts w:asciiTheme="majorHAnsi" w:eastAsiaTheme="majorEastAsia" w:hAnsiTheme="majorHAnsi" w:cstheme="majorBidi"/>
+      <w:rFonts w:eastAsiaTheme="majorEastAsia" w:cstheme="majorBidi"/>
       <w:b/>
       <w:bCs/>
-      <w:color w:val="4F81BD" w:themeColor="accent1"/>
+      <w:color w:val="404040" w:themeColor="text1" w:themeTint="BF"/>
+      <w:sz w:val="28"/>
     </w:rPr>
   </w:style>
   <w:style w:type="paragraph" w:styleId="Heading4">
@@ -1569,10 +1778,9 @@
     <w:next w:val="Normal"/>
     <w:link w:val="Heading4Char"/>
     <w:uiPriority w:val="9"/>
-    <w:semiHidden/>
     <w:unhideWhenUsed/>
     <w:qFormat/>
-    <w:rsid w:val="00C335E8"/>
+    <w:rsid w:val="00FE3521"/>
     <w:pPr>
       <w:keepNext/>
       <w:keepLines/>
@@ -1580,12 +1788,99 @@
       <w:outlineLvl w:val="3"/>
     </w:pPr>
     <w:rPr>
-      <w:rFonts w:asciiTheme="majorHAnsi" w:eastAsiaTheme="majorEastAsia" w:hAnsiTheme="majorHAnsi" w:cstheme="majorBidi"/>
+      <w:rFonts w:eastAsiaTheme="majorEastAsia" w:cstheme="majorBidi"/>
       <w:b/>
       <w:bCs/>
-      <w:i/>
       <w:iCs/>
-      <w:color w:val="4F81BD" w:themeColor="accent1"/>
+      <w:color w:val="58792D"/>
+    </w:rPr>
+  </w:style>
+  <w:style w:type="paragraph" w:styleId="Heading5">
+    <w:name w:val="heading 5"/>
+    <w:basedOn w:val="Normal"/>
+    <w:next w:val="Normal"/>
+    <w:link w:val="Heading5Char"/>
+    <w:uiPriority w:val="9"/>
+    <w:qFormat/>
+    <w:rsid w:val="00FE3521"/>
+    <w:pPr>
+      <w:keepNext/>
+      <w:keepLines/>
+      <w:spacing w:before="240" w:after="240"/>
+      <w:outlineLvl w:val="4"/>
+    </w:pPr>
+    <w:rPr>
+      <w:rFonts w:eastAsiaTheme="majorEastAsia" w:cstheme="majorBidi"/>
+      <w:b/>
+      <w:color w:val="58792D"/>
+    </w:rPr>
+  </w:style>
+  <w:style w:type="paragraph" w:styleId="Heading6">
+    <w:name w:val="heading 6"/>
+    <w:basedOn w:val="Normal"/>
+    <w:next w:val="Normal"/>
+    <w:link w:val="Heading6Char"/>
+    <w:uiPriority w:val="9"/>
+    <w:semiHidden/>
+    <w:unhideWhenUsed/>
+    <w:qFormat/>
+    <w:rsid w:val="00FE3521"/>
+    <w:pPr>
+      <w:keepNext/>
+      <w:keepLines/>
+      <w:spacing w:before="120" w:after="0"/>
+      <w:outlineLvl w:val="5"/>
+    </w:pPr>
+    <w:rPr>
+      <w:rFonts w:eastAsiaTheme="majorEastAsia" w:cstheme="majorBidi"/>
+      <w:b/>
+      <w:iCs/>
+      <w:sz w:val="36"/>
+    </w:rPr>
+  </w:style>
+  <w:style w:type="paragraph" w:styleId="Heading7">
+    <w:name w:val="heading 7"/>
+    <w:basedOn w:val="Normal"/>
+    <w:next w:val="Normal"/>
+    <w:link w:val="Heading7Char"/>
+    <w:uiPriority w:val="9"/>
+    <w:qFormat/>
+    <w:rsid w:val="00FE3521"/>
+    <w:pPr>
+      <w:keepNext/>
+      <w:keepLines/>
+      <w:pageBreakBefore/>
+      <w:outlineLvl w:val="6"/>
+    </w:pPr>
+    <w:rPr>
+      <w:rFonts w:eastAsiaTheme="majorEastAsia" w:cstheme="majorBidi"/>
+      <w:b/>
+      <w:iCs/>
+      <w:color w:val="58792D"/>
+      <w:sz w:val="32"/>
+    </w:rPr>
+  </w:style>
+  <w:style w:type="paragraph" w:styleId="Heading8">
+    <w:name w:val="heading 8"/>
+    <w:basedOn w:val="Normal"/>
+    <w:next w:val="Normal"/>
+    <w:link w:val="Heading8Char"/>
+    <w:uiPriority w:val="9"/>
+    <w:semiHidden/>
+    <w:unhideWhenUsed/>
+    <w:qFormat/>
+    <w:rsid w:val="00FE3521"/>
+    <w:pPr>
+      <w:keepNext/>
+      <w:keepLines/>
+      <w:spacing w:before="200" w:after="0"/>
+      <w:outlineLvl w:val="7"/>
+    </w:pPr>
+    <w:rPr>
+      <w:rFonts w:asciiTheme="majorHAnsi" w:eastAsiaTheme="majorEastAsia" w:hAnsiTheme="majorHAnsi" w:cstheme="majorBidi"/>
+      <w:color w:val="404040" w:themeColor="text1" w:themeTint="BF"/>
+      <w:sz w:val="20"/>
+      <w:szCs w:val="20"/>
     </w:rPr>
   </w:style>
   <w:style w:type="character" w:default="1" w:styleId="DefaultParagraphFont">
@@ -1593,6 +1888,7 @@
     <w:uiPriority w:val="1"/>
     <w:semiHidden/>
     <w:unhideWhenUsed/>
+    <w:rsid w:val="00FE3521"/>
   </w:style>
   <w:style w:type="table" w:default="1" w:styleId="TableNormal">
     <w:name w:val="Normal Table"/>
@@ -1615,6 +1911,7 @@
     <w:uiPriority w:val="99"/>
     <w:semiHidden/>
     <w:unhideWhenUsed/>
+    <w:rsid w:val="00FE3521"/>
   </w:style>
   <w:style w:type="paragraph" w:styleId="Header">
     <w:name w:val="header"/>
@@ -1622,13 +1919,13 @@
     <w:link w:val="HeaderChar"/>
     <w:uiPriority w:val="99"/>
     <w:unhideWhenUsed/>
-    <w:rsid w:val="007765EC"/>
+    <w:rsid w:val="00FE3521"/>
     <w:pPr>
       <w:tabs>
         <w:tab w:val="center" w:pos="4513"/>
         <w:tab w:val="right" w:pos="9026"/>
       </w:tabs>
-      <w:spacing w:after="0" w:line="240" w:lineRule="auto"/>
+      <w:spacing w:after="0"/>
     </w:pPr>
   </w:style>
   <w:style w:type="character" w:customStyle="1" w:styleId="HeaderChar">
@@ -1637,6 +1934,10 @@
     <w:link w:val="Header"/>
     <w:uiPriority w:val="99"/>
     <w:rsid w:val="007765EC"/>
+    <w:rPr>
+      <w:rFonts w:ascii="Arial" w:hAnsi="Arial"/>
+      <w:sz w:val="24"/>
+    </w:rPr>
   </w:style>
   <w:style w:type="paragraph" w:styleId="Footer">
     <w:name w:val="footer"/>
@@ -1644,13 +1945,13 @@
     <w:link w:val="FooterChar"/>
     <w:uiPriority w:val="99"/>
     <w:unhideWhenUsed/>
-    <w:rsid w:val="007765EC"/>
+    <w:rsid w:val="00FE3521"/>
     <w:pPr>
       <w:tabs>
         <w:tab w:val="center" w:pos="4513"/>
         <w:tab w:val="right" w:pos="9026"/>
       </w:tabs>
-      <w:spacing w:after="0" w:line="240" w:lineRule="auto"/>
+      <w:spacing w:after="0"/>
     </w:pPr>
   </w:style>
   <w:style w:type="character" w:customStyle="1" w:styleId="FooterChar">
@@ -1659,6 +1960,10 @@
     <w:link w:val="Footer"/>
     <w:uiPriority w:val="99"/>
     <w:rsid w:val="007765EC"/>
+    <w:rPr>
+      <w:rFonts w:ascii="Arial" w:hAnsi="Arial"/>
+      <w:sz w:val="24"/>
+    </w:rPr>
   </w:style>
   <w:style w:type="paragraph" w:styleId="BalloonText">
     <w:name w:val="Balloon Text"/>
@@ -1696,13 +2001,13 @@
     <w:next w:val="NoSpacing"/>
     <w:link w:val="HeaderTitleChar"/>
     <w:qFormat/>
-    <w:rsid w:val="00AA7BA3"/>
+    <w:rsid w:val="00FE3521"/>
     <w:pPr>
       <w:tabs>
         <w:tab w:val="clear" w:pos="4513"/>
         <w:tab w:val="clear" w:pos="9026"/>
       </w:tabs>
-      <w:spacing w:before="360"/>
+      <w:spacing w:before="360" w:line="240" w:lineRule="auto"/>
     </w:pPr>
     <w:rPr>
       <w:b/>
@@ -1717,7 +2022,6 @@
     <w:link w:val="HeaderTitle"/>
     <w:rsid w:val="00AA7BA3"/>
     <w:rPr>
-      <w:rFonts w:ascii="Arial" w:hAnsi="Arial"/>
       <w:b/>
       <w:color w:val="262626" w:themeColor="text1" w:themeTint="D9"/>
       <w:position w:val="-28"/>
@@ -1743,7 +2047,7 @@
     <w:name w:val="No Spacing"/>
     <w:uiPriority w:val="1"/>
     <w:qFormat/>
-    <w:rsid w:val="00E8502C"/>
+    <w:rsid w:val="00FE3521"/>
     <w:pPr>
       <w:spacing w:after="0" w:line="240" w:lineRule="auto"/>
     </w:pPr>
@@ -1777,12 +2081,9 @@
     <w:uiPriority w:val="9"/>
     <w:rsid w:val="00A06FC6"/>
     <w:rPr>
-      <w:rFonts w:ascii="Arial" w:eastAsiaTheme="majorEastAsia" w:hAnsi="Arial" w:cstheme="majorBidi"/>
+      <w:rFonts w:ascii="Arial" w:hAnsi="Arial"/>
       <w:b/>
-      <w:bCs/>
-      <w:color w:val="7030A0"/>
-      <w:sz w:val="32"/>
-      <w:szCs w:val="28"/>
+      <w:sz w:val="36"/>
     </w:rPr>
   </w:style>
   <w:style w:type="character" w:customStyle="1" w:styleId="Heading2Char">
@@ -1795,8 +2096,8 @@
       <w:rFonts w:ascii="Arial" w:eastAsiaTheme="majorEastAsia" w:hAnsi="Arial" w:cstheme="majorBidi"/>
       <w:b/>
       <w:bCs/>
-      <w:color w:val="E36C0A" w:themeColor="accent6" w:themeShade="BF"/>
-      <w:sz w:val="28"/>
+      <w:color w:val="58792D"/>
+      <w:sz w:val="32"/>
       <w:szCs w:val="26"/>
     </w:rPr>
   </w:style>
@@ -1812,10 +2113,9 @@
     <w:basedOn w:val="DefaultParagraphFont"/>
     <w:uiPriority w:val="99"/>
     <w:unhideWhenUsed/>
-    <w:rsid w:val="00030A66"/>
-    <w:rPr>
-      <w:b/>
-      <w:color w:val="6C2383"/>
+    <w:rsid w:val="00FE3521"/>
+    <w:rPr>
+      <w:color w:val="58792D"/>
       <w:u w:val="single"/>
     </w:rPr>
   </w:style>
@@ -1823,7 +2123,7 @@
     <w:name w:val="Table Grid"/>
     <w:basedOn w:val="TableNormal"/>
     <w:uiPriority w:val="59"/>
-    <w:rsid w:val="00E34E68"/>
+    <w:rsid w:val="00FE3521"/>
     <w:pPr>
       <w:spacing w:after="0" w:line="240" w:lineRule="auto"/>
     </w:pPr>
@@ -1844,6 +2144,12 @@
         <w:right w:w="108" w:type="dxa"/>
       </w:tblCellMar>
     </w:tblPr>
+    <w:tblStylePr w:type="firstRow">
+      <w:tblPr/>
+      <w:tcPr>
+        <w:shd w:val="clear" w:color="auto" w:fill="58792D"/>
+      </w:tcPr>
+    </w:tblStylePr>
   </w:style>
   <w:style w:type="paragraph" w:customStyle="1" w:styleId="TableHead">
     <w:name w:val="Table Head"/>
@@ -1927,11 +2233,11 @@
     <w:uiPriority w:val="9"/>
     <w:rsid w:val="005D14C7"/>
     <w:rPr>
-      <w:rFonts w:asciiTheme="majorHAnsi" w:eastAsiaTheme="majorEastAsia" w:hAnsiTheme="majorHAnsi" w:cstheme="majorBidi"/>
+      <w:rFonts w:ascii="Arial" w:eastAsiaTheme="majorEastAsia" w:hAnsi="Arial" w:cstheme="majorBidi"/>
       <w:b/>
       <w:bCs/>
-      <w:color w:val="4F81BD" w:themeColor="accent1"/>
-      <w:sz w:val="24"/>
+      <w:color w:val="404040" w:themeColor="text1" w:themeTint="BF"/>
+      <w:sz w:val="28"/>
     </w:rPr>
   </w:style>
   <w:style w:type="paragraph" w:styleId="ListParagraph">
@@ -1939,16 +2245,13 @@
     <w:basedOn w:val="Normal"/>
     <w:uiPriority w:val="34"/>
     <w:qFormat/>
-    <w:rsid w:val="005D14C7"/>
-    <w:pPr>
-      <w:spacing w:line="240" w:lineRule="auto"/>
+    <w:rsid w:val="00FE3521"/>
+    <w:pPr>
       <w:ind w:left="720"/>
-    </w:pPr>
-    <w:rPr>
-      <w:rFonts w:eastAsia="Times New Roman" w:cs="Times New Roman"/>
-      <w:color w:val="auto"/>
-      <w:szCs w:val="24"/>
-      <w:lang w:eastAsia="en-GB"/>
+      <w:contextualSpacing/>
+    </w:pPr>
+    <w:rPr>
+      <w:sz w:val="22"/>
     </w:rPr>
   </w:style>
   <w:style w:type="paragraph" w:customStyle="1" w:styleId="Annotation">
@@ -1993,7 +2296,6 @@
     </w:pPr>
     <w:rPr>
       <w:rFonts w:eastAsia="Times New Roman" w:cs="Times New Roman"/>
-      <w:color w:val="auto"/>
       <w:szCs w:val="24"/>
       <w:lang w:eastAsia="en-GB"/>
     </w:rPr>
@@ -2093,13 +2395,23 @@
   </w:style>
   <w:style w:type="paragraph" w:customStyle="1" w:styleId="ContentsHeader">
     <w:name w:val="Contents Header"/>
-    <w:basedOn w:val="Heading1"/>
+    <w:basedOn w:val="Normal"/>
+    <w:next w:val="Normal"/>
     <w:link w:val="ContentsHeaderChar"/>
     <w:qFormat/>
-    <w:rsid w:val="00A06FC6"/>
-    <w:pPr>
-      <w:spacing w:after="360"/>
-    </w:pPr>
+    <w:rsid w:val="00FE3521"/>
+    <w:pPr>
+      <w:keepNext/>
+      <w:keepLines/>
+    </w:pPr>
+    <w:rPr>
+      <w:rFonts w:eastAsiaTheme="majorEastAsia" w:cstheme="majorBidi"/>
+      <w:b/>
+      <w:bCs/>
+      <w:color w:val="58792D"/>
+      <w:sz w:val="32"/>
+      <w:szCs w:val="28"/>
+    </w:rPr>
   </w:style>
   <w:style w:type="character" w:customStyle="1" w:styleId="ContentsHeaderChar">
     <w:name w:val="Contents Header Char"/>
@@ -2107,12 +2419,9 @@
     <w:link w:val="ContentsHeader"/>
     <w:rsid w:val="00A06FC6"/>
     <w:rPr>
-      <w:rFonts w:ascii="Arial" w:eastAsiaTheme="majorEastAsia" w:hAnsi="Arial" w:cstheme="majorBidi"/>
       <w:b/>
       <w:bCs/>
-      <w:color w:val="7030A0"/>
-      <w:sz w:val="32"/>
-      <w:szCs w:val="28"/>
+      <w:color w:val="58792D"/>
     </w:rPr>
   </w:style>
   <w:style w:type="paragraph" w:customStyle="1" w:styleId="Hyperlink1">
@@ -2137,7 +2446,6 @@
     </w:pPr>
     <w:rPr>
       <w:rFonts w:ascii="Times New Roman" w:eastAsia="Times New Roman" w:hAnsi="Times New Roman" w:cs="Times New Roman"/>
-      <w:color w:val="auto"/>
       <w:szCs w:val="24"/>
       <w:lang w:eastAsia="en-GB"/>
     </w:rPr>
@@ -2224,15 +2532,13 @@
     <w:basedOn w:val="DefaultParagraphFont"/>
     <w:link w:val="Heading4"/>
     <w:uiPriority w:val="9"/>
-    <w:semiHidden/>
     <w:rsid w:val="00C335E8"/>
     <w:rPr>
-      <w:rFonts w:asciiTheme="majorHAnsi" w:eastAsiaTheme="majorEastAsia" w:hAnsiTheme="majorHAnsi" w:cstheme="majorBidi"/>
+      <w:rFonts w:ascii="Arial" w:eastAsiaTheme="majorEastAsia" w:hAnsi="Arial" w:cstheme="majorBidi"/>
       <w:b/>
       <w:bCs/>
-      <w:i/>
       <w:iCs/>
-      <w:color w:val="4F81BD" w:themeColor="accent1"/>
+      <w:color w:val="58792D"/>
       <w:sz w:val="24"/>
     </w:rPr>
   </w:style>
@@ -2244,6 +2550,369 @@
     <w:rsid w:val="001376F1"/>
     <w:rPr>
       <w:color w:val="808080"/>
+    </w:rPr>
+  </w:style>
+  <w:style w:type="paragraph" w:styleId="BodyText">
+    <w:name w:val="Body Text"/>
+    <w:basedOn w:val="Normal"/>
+    <w:link w:val="BodyTextChar"/>
+    <w:uiPriority w:val="99"/>
+    <w:semiHidden/>
+    <w:unhideWhenUsed/>
+    <w:rsid w:val="00FE3521"/>
+  </w:style>
+  <w:style w:type="character" w:customStyle="1" w:styleId="BodyTextChar">
+    <w:name w:val="Body Text Char"/>
+    <w:basedOn w:val="DefaultParagraphFont"/>
+    <w:link w:val="BodyText"/>
+    <w:uiPriority w:val="99"/>
+    <w:semiHidden/>
+    <w:rsid w:val="00FE3521"/>
+    <w:rPr>
+      <w:rFonts w:ascii="Arial" w:hAnsi="Arial"/>
+      <w:sz w:val="24"/>
+    </w:rPr>
+  </w:style>
+  <w:style w:type="paragraph" w:customStyle="1" w:styleId="Bullet-KP">
+    <w:name w:val="Bullet-KP"/>
+    <w:basedOn w:val="ListParagraph"/>
+    <w:qFormat/>
+    <w:rsid w:val="00FE3521"/>
+    <w:pPr>
+      <w:numPr>
+        <w:numId w:val="8"/>
+      </w:numPr>
+      <w:spacing w:line="276" w:lineRule="auto"/>
+    </w:pPr>
+    <w:rPr>
+      <w:rFonts w:eastAsia="Calibri" w:cs="Times New Roman"/>
+      <w:sz w:val="24"/>
+    </w:rPr>
+  </w:style>
+  <w:style w:type="paragraph" w:customStyle="1" w:styleId="Bullet-secondIndent-KP">
+    <w:name w:val="Bullet-secondIndent-KP"/>
+    <w:basedOn w:val="Bullet-KP"/>
+    <w:qFormat/>
+    <w:rsid w:val="00FE3521"/>
+    <w:pPr>
+      <w:numPr>
+        <w:numId w:val="9"/>
+      </w:numPr>
+    </w:pPr>
+  </w:style>
+  <w:style w:type="character" w:styleId="FootnoteReference">
+    <w:name w:val="footnote reference"/>
+    <w:basedOn w:val="DefaultParagraphFont"/>
+    <w:uiPriority w:val="99"/>
+    <w:semiHidden/>
+    <w:unhideWhenUsed/>
+    <w:rsid w:val="00FE3521"/>
+    <w:rPr>
+      <w:vertAlign w:val="superscript"/>
+    </w:rPr>
+  </w:style>
+  <w:style w:type="table" w:customStyle="1" w:styleId="GlossaryStyle">
+    <w:name w:val="Glossary_Style"/>
+    <w:basedOn w:val="TableNormal"/>
+    <w:uiPriority w:val="99"/>
+    <w:qFormat/>
+    <w:rsid w:val="00FE3521"/>
+    <w:pPr>
+      <w:spacing w:after="0" w:line="240" w:lineRule="auto"/>
+      <w:jc w:val="right"/>
+    </w:pPr>
+    <w:tblPr>
+      <w:tblInd w:w="0" w:type="dxa"/>
+      <w:tblCellMar>
+        <w:top w:w="0" w:type="dxa"/>
+        <w:left w:w="108" w:type="dxa"/>
+        <w:bottom w:w="0" w:type="dxa"/>
+        <w:right w:w="108" w:type="dxa"/>
+      </w:tblCellMar>
+    </w:tblPr>
+    <w:tcPr>
+      <w:vAlign w:val="center"/>
+    </w:tcPr>
+  </w:style>
+  <w:style w:type="paragraph" w:customStyle="1" w:styleId="Heading2nopgbrk">
+    <w:name w:val="Heading 2_nopgbrk"/>
+    <w:basedOn w:val="Normal"/>
+    <w:next w:val="Normal"/>
+    <w:qFormat/>
+    <w:rsid w:val="00FE3521"/>
+    <w:pPr>
+      <w:keepNext/>
+      <w:keepLines/>
+      <w:outlineLvl w:val="1"/>
+    </w:pPr>
+    <w:rPr>
+      <w:b/>
+      <w:color w:val="58792D"/>
+      <w:sz w:val="32"/>
+    </w:rPr>
+  </w:style>
+  <w:style w:type="paragraph" w:customStyle="1" w:styleId="Heading2pgbrk">
+    <w:name w:val="Heading 2_pgbrk"/>
+    <w:basedOn w:val="Normal"/>
+    <w:next w:val="Normal"/>
+    <w:qFormat/>
+    <w:rsid w:val="00FE3521"/>
+    <w:pPr>
+      <w:keepNext/>
+      <w:keepLines/>
+      <w:pageBreakBefore/>
+      <w:outlineLvl w:val="1"/>
+    </w:pPr>
+    <w:rPr>
+      <w:b/>
+      <w:color w:val="58792D"/>
+      <w:sz w:val="32"/>
+    </w:rPr>
+  </w:style>
+  <w:style w:type="paragraph" w:customStyle="1" w:styleId="Heading3pgbrk">
+    <w:name w:val="Heading 3_pgbrk"/>
+    <w:basedOn w:val="Normal"/>
+    <w:next w:val="Normal"/>
+    <w:qFormat/>
+    <w:rsid w:val="00FE3521"/>
+    <w:pPr>
+      <w:keepNext/>
+      <w:keepLines/>
+      <w:pageBreakBefore/>
+      <w:outlineLvl w:val="2"/>
+    </w:pPr>
+    <w:rPr>
+      <w:b/>
+      <w:color w:val="404040" w:themeColor="text1" w:themeTint="BF"/>
+      <w:sz w:val="28"/>
+    </w:rPr>
+  </w:style>
+  <w:style w:type="paragraph" w:customStyle="1" w:styleId="Heading4pgbrk">
+    <w:name w:val="Heading 4_pgbrk"/>
+    <w:basedOn w:val="Normal"/>
+    <w:next w:val="Normal"/>
+    <w:qFormat/>
+    <w:rsid w:val="00FE3521"/>
+    <w:pPr>
+      <w:keepNext/>
+      <w:keepLines/>
+      <w:pageBreakBefore/>
+    </w:pPr>
+    <w:rPr>
+      <w:b/>
+      <w:color w:val="58792D"/>
+    </w:rPr>
+  </w:style>
+  <w:style w:type="character" w:customStyle="1" w:styleId="Heading5Char">
+    <w:name w:val="Heading 5 Char"/>
+    <w:basedOn w:val="DefaultParagraphFont"/>
+    <w:link w:val="Heading5"/>
+    <w:uiPriority w:val="9"/>
+    <w:rsid w:val="00FE3521"/>
+    <w:rPr>
+      <w:rFonts w:ascii="Arial" w:eastAsiaTheme="majorEastAsia" w:hAnsi="Arial" w:cstheme="majorBidi"/>
+      <w:b/>
+      <w:color w:val="58792D"/>
+      <w:sz w:val="24"/>
+    </w:rPr>
+  </w:style>
+  <w:style w:type="character" w:customStyle="1" w:styleId="Heading6Char">
+    <w:name w:val="Heading 6 Char"/>
+    <w:basedOn w:val="DefaultParagraphFont"/>
+    <w:link w:val="Heading6"/>
+    <w:uiPriority w:val="9"/>
+    <w:semiHidden/>
+    <w:rsid w:val="00FE3521"/>
+    <w:rPr>
+      <w:rFonts w:ascii="Arial" w:eastAsiaTheme="majorEastAsia" w:hAnsi="Arial" w:cstheme="majorBidi"/>
+      <w:b/>
+      <w:iCs/>
+      <w:sz w:val="36"/>
+    </w:rPr>
+  </w:style>
+  <w:style w:type="character" w:customStyle="1" w:styleId="Heading7Char">
+    <w:name w:val="Heading 7 Char"/>
+    <w:basedOn w:val="DefaultParagraphFont"/>
+    <w:link w:val="Heading7"/>
+    <w:uiPriority w:val="9"/>
+    <w:rsid w:val="00FE3521"/>
+    <w:rPr>
+      <w:rFonts w:ascii="Arial" w:eastAsiaTheme="majorEastAsia" w:hAnsi="Arial" w:cstheme="majorBidi"/>
+      <w:b/>
+      <w:iCs/>
+      <w:color w:val="58792D"/>
+      <w:sz w:val="32"/>
+    </w:rPr>
+  </w:style>
+  <w:style w:type="character" w:customStyle="1" w:styleId="Heading8Char">
+    <w:name w:val="Heading 8 Char"/>
+    <w:basedOn w:val="DefaultParagraphFont"/>
+    <w:link w:val="Heading8"/>
+    <w:uiPriority w:val="9"/>
+    <w:semiHidden/>
+    <w:rsid w:val="00FE3521"/>
+    <w:rPr>
+      <w:rFonts w:asciiTheme="majorHAnsi" w:eastAsiaTheme="majorEastAsia" w:hAnsiTheme="majorHAnsi" w:cstheme="majorBidi"/>
+      <w:color w:val="404040" w:themeColor="text1" w:themeTint="BF"/>
+      <w:sz w:val="20"/>
+      <w:szCs w:val="20"/>
+    </w:rPr>
+  </w:style>
+  <w:style w:type="character" w:styleId="IntenseEmphasis">
+    <w:name w:val="Intense Emphasis"/>
+    <w:basedOn w:val="DefaultParagraphFont"/>
+    <w:uiPriority w:val="21"/>
+    <w:qFormat/>
+    <w:rsid w:val="00FE3521"/>
+    <w:rPr>
+      <w:b/>
+      <w:bCs/>
+      <w:i/>
+      <w:iCs/>
+      <w:color w:val="4F81BD" w:themeColor="accent1"/>
+    </w:rPr>
+  </w:style>
+  <w:style w:type="table" w:customStyle="1" w:styleId="ISDPubsTables">
+    <w:name w:val="ISD_Pubs_Tables"/>
+    <w:basedOn w:val="TableNormal"/>
+    <w:uiPriority w:val="99"/>
+    <w:qFormat/>
+    <w:rsid w:val="00FE3521"/>
+    <w:pPr>
+      <w:spacing w:after="0" w:line="240" w:lineRule="auto"/>
+      <w:jc w:val="right"/>
+    </w:pPr>
+    <w:tblPr>
+      <w:tblInd w:w="0" w:type="dxa"/>
+      <w:tblBorders>
+        <w:top w:val="single" w:sz="4" w:space="0" w:color="auto"/>
+        <w:left w:val="single" w:sz="4" w:space="0" w:color="auto"/>
+        <w:bottom w:val="single" w:sz="4" w:space="0" w:color="auto"/>
+        <w:right w:val="single" w:sz="4" w:space="0" w:color="auto"/>
+        <w:insideH w:val="single" w:sz="4" w:space="0" w:color="auto"/>
+        <w:insideV w:val="single" w:sz="4" w:space="0" w:color="auto"/>
+      </w:tblBorders>
+      <w:tblCellMar>
+        <w:top w:w="0" w:type="dxa"/>
+        <w:left w:w="108" w:type="dxa"/>
+        <w:bottom w:w="0" w:type="dxa"/>
+        <w:right w:w="108" w:type="dxa"/>
+      </w:tblCellMar>
+    </w:tblPr>
+    <w:tcPr>
+      <w:vAlign w:val="center"/>
+    </w:tcPr>
+    <w:tblStylePr w:type="firstRow">
+      <w:rPr>
+        <w:b/>
+        <w:color w:val="FFFFFF" w:themeColor="background1"/>
+      </w:rPr>
+      <w:tblPr/>
+      <w:tcPr>
+        <w:shd w:val="clear" w:color="auto" w:fill="7030A0"/>
+      </w:tcPr>
+    </w:tblStylePr>
+  </w:style>
+  <w:style w:type="paragraph" w:customStyle="1" w:styleId="NormalNotes">
+    <w:name w:val="Normal_Notes"/>
+    <w:next w:val="Normal"/>
+    <w:qFormat/>
+    <w:rsid w:val="00FE3521"/>
+    <w:pPr>
+      <w:spacing w:after="0" w:line="240" w:lineRule="auto"/>
+    </w:pPr>
+    <w:rPr>
+      <w:rFonts w:ascii="Arial" w:hAnsi="Arial"/>
+    </w:rPr>
+  </w:style>
+  <w:style w:type="paragraph" w:customStyle="1" w:styleId="OldNormal">
+    <w:name w:val="Old_Normal"/>
+    <w:next w:val="Normal"/>
+    <w:qFormat/>
+    <w:rsid w:val="00FE3521"/>
+    <w:pPr>
+      <w:spacing w:line="240" w:lineRule="auto"/>
+    </w:pPr>
+    <w:rPr>
+      <w:rFonts w:ascii="Arial" w:hAnsi="Arial"/>
+      <w:sz w:val="24"/>
+    </w:rPr>
+  </w:style>
+  <w:style w:type="paragraph" w:styleId="Subtitle">
+    <w:name w:val="Subtitle"/>
+    <w:basedOn w:val="Normal"/>
+    <w:next w:val="Normal"/>
+    <w:link w:val="SubtitleChar"/>
+    <w:uiPriority w:val="11"/>
+    <w:qFormat/>
+    <w:rsid w:val="00FE3521"/>
+    <w:pPr>
+      <w:numPr>
+        <w:ilvl w:val="1"/>
+      </w:numPr>
+    </w:pPr>
+    <w:rPr>
+      <w:rFonts w:asciiTheme="majorHAnsi" w:eastAsiaTheme="majorEastAsia" w:hAnsiTheme="majorHAnsi" w:cstheme="majorBidi"/>
+      <w:i/>
+      <w:iCs/>
+      <w:color w:val="4F81BD" w:themeColor="accent1"/>
+      <w:spacing w:val="15"/>
+      <w:szCs w:val="24"/>
+    </w:rPr>
+  </w:style>
+  <w:style w:type="character" w:customStyle="1" w:styleId="SubtitleChar">
+    <w:name w:val="Subtitle Char"/>
+    <w:basedOn w:val="DefaultParagraphFont"/>
+    <w:link w:val="Subtitle"/>
+    <w:uiPriority w:val="11"/>
+    <w:rsid w:val="00FE3521"/>
+    <w:rPr>
+      <w:rFonts w:asciiTheme="majorHAnsi" w:eastAsiaTheme="majorEastAsia" w:hAnsiTheme="majorHAnsi" w:cstheme="majorBidi"/>
+      <w:i/>
+      <w:iCs/>
+      <w:color w:val="4F81BD" w:themeColor="accent1"/>
+      <w:spacing w:val="15"/>
+      <w:sz w:val="24"/>
+      <w:szCs w:val="24"/>
+    </w:rPr>
+  </w:style>
+  <w:style w:type="paragraph" w:styleId="Title">
+    <w:name w:val="Title"/>
+    <w:basedOn w:val="Normal"/>
+    <w:next w:val="Normal"/>
+    <w:link w:val="TitleChar"/>
+    <w:uiPriority w:val="10"/>
+    <w:qFormat/>
+    <w:rsid w:val="00FE3521"/>
+    <w:pPr>
+      <w:pBdr>
+        <w:bottom w:val="single" w:sz="8" w:space="4" w:color="4F81BD" w:themeColor="accent1"/>
+      </w:pBdr>
+      <w:spacing w:after="300"/>
+      <w:contextualSpacing/>
+    </w:pPr>
+    <w:rPr>
+      <w:rFonts w:asciiTheme="majorHAnsi" w:eastAsiaTheme="majorEastAsia" w:hAnsiTheme="majorHAnsi" w:cstheme="majorBidi"/>
+      <w:color w:val="17365D" w:themeColor="text2" w:themeShade="BF"/>
+      <w:spacing w:val="5"/>
+      <w:kern w:val="28"/>
+      <w:sz w:val="52"/>
+      <w:szCs w:val="52"/>
+    </w:rPr>
+  </w:style>
+  <w:style w:type="character" w:customStyle="1" w:styleId="TitleChar">
+    <w:name w:val="Title Char"/>
+    <w:basedOn w:val="DefaultParagraphFont"/>
+    <w:link w:val="Title"/>
+    <w:uiPriority w:val="10"/>
+    <w:rsid w:val="00FE3521"/>
+    <w:rPr>
+      <w:rFonts w:asciiTheme="majorHAnsi" w:eastAsiaTheme="majorEastAsia" w:hAnsiTheme="majorHAnsi" w:cstheme="majorBidi"/>
+      <w:color w:val="17365D" w:themeColor="text2" w:themeShade="BF"/>
+      <w:spacing w:val="5"/>
+      <w:kern w:val="28"/>
+      <w:sz w:val="52"/>
+      <w:szCs w:val="52"/>
     </w:rPr>
   </w:style>
 </w:styles>
@@ -2537,7 +3206,7 @@
 </file>
 
 <file path=customXml/itemProps1.xml><?xml version="1.0" encoding="utf-8"?>
-<ds:datastoreItem xmlns:ds="http://schemas.openxmlformats.org/officeDocument/2006/customXml" ds:itemID="{DE0D85AE-9468-48AA-8D22-A7C1011C8BF5}">
+<ds:datastoreItem xmlns:ds="http://schemas.openxmlformats.org/officeDocument/2006/customXml" ds:itemID="{AD47C749-8096-4D32-AFCC-EB3E8F0E18B3}">
   <ds:schemaRefs>
     <ds:schemaRef ds:uri="http://schemas.openxmlformats.org/officeDocument/2006/bibliography"/>
   </ds:schemaRefs>

</xml_diff>